<commit_message>
Changing some problams for the A/B test project.
</commit_message>
<xml_diff>
--- a/ABtest.docx
+++ b/ABtest.docx
@@ -217,145 +217,145 @@
     <w:p>
       <w:pPr>
         <w:rPr>
-          <w:rFonts w:ascii="Times New Roman" w:hAnsi="Times New Roman" w:cs="Times New Roman"/>
-          <w:color w:val="C00000"/>
-          <w:sz w:val="24"/>
-          <w:szCs w:val="24"/>
-        </w:rPr>
-      </w:pPr>
+          <w:rFonts w:ascii="Times New Roman" w:hAnsi="Times New Roman" w:cs="Times New Roman" w:hint="eastAsia"/>
+          <w:color w:val="C00000"/>
+          <w:sz w:val="24"/>
+          <w:szCs w:val="24"/>
+        </w:rPr>
+      </w:pPr>
+    </w:p>
+    <w:p>
+      <w:pPr>
+        <w:rPr>
+          <w:rFonts w:ascii="Times New Roman" w:hAnsi="Times New Roman" w:cs="Times New Roman"/>
+          <w:color w:val="C00000"/>
+          <w:sz w:val="24"/>
+          <w:szCs w:val="24"/>
+        </w:rPr>
+      </w:pPr>
+    </w:p>
+    <w:p>
+      <w:pPr>
+        <w:rPr>
+          <w:rFonts w:ascii="Times New Roman" w:hAnsi="Times New Roman" w:cs="Times New Roman"/>
+          <w:color w:val="C00000"/>
+          <w:sz w:val="24"/>
+          <w:szCs w:val="24"/>
+        </w:rPr>
+      </w:pPr>
+      <w:r>
+        <w:rPr>
+          <w:rFonts w:ascii="Times New Roman" w:hAnsi="Times New Roman" w:cs="Times New Roman" w:hint="eastAsia"/>
+          <w:color w:val="C00000"/>
+          <w:sz w:val="24"/>
+          <w:szCs w:val="24"/>
+        </w:rPr>
+        <w:t>测量</w:t>
+      </w:r>
+      <w:r>
+        <w:rPr>
+          <w:rFonts w:ascii="Times New Roman" w:hAnsi="Times New Roman" w:cs="Times New Roman"/>
+          <w:color w:val="C00000"/>
+          <w:sz w:val="24"/>
+          <w:szCs w:val="24"/>
+        </w:rPr>
+        <w:t>标准偏差</w:t>
+      </w:r>
+    </w:p>
+    <w:p>
+      <w:pPr>
+        <w:rPr>
+          <w:rFonts w:ascii="Times New Roman" w:hAnsi="Times New Roman" w:cs="Times New Roman"/>
+          <w:color w:val="0070C0"/>
+        </w:rPr>
+      </w:pPr>
+      <w:r>
+        <w:rPr>
+          <w:rFonts w:ascii="Times New Roman" w:hAnsi="Times New Roman" w:cs="Times New Roman" w:hint="eastAsia"/>
+          <w:color w:val="0070C0"/>
+        </w:rPr>
+        <w:t>列出你的每个评估度量的标准偏差。（</w:t>
+      </w:r>
+      <w:r>
+        <w:rPr>
+          <w:rFonts w:ascii="Times New Roman" w:hAnsi="Times New Roman" w:cs="Times New Roman" w:hint="eastAsia"/>
+          <w:color w:val="0070C0"/>
+        </w:rPr>
+        <w:t>这些应</w:t>
+      </w:r>
+      <w:r>
+        <w:rPr>
+          <w:rFonts w:ascii="Times New Roman" w:hAnsi="Times New Roman" w:cs="Times New Roman" w:hint="eastAsia"/>
+          <w:color w:val="0070C0"/>
+        </w:rPr>
+        <w:t>是</w:t>
+      </w:r>
+      <w:r>
+        <w:rPr>
+          <w:rFonts w:ascii="Times New Roman" w:hAnsi="Times New Roman" w:cs="Times New Roman" w:hint="eastAsia"/>
+          <w:color w:val="0070C0"/>
+        </w:rPr>
+        <w:t>来自</w:t>
+      </w:r>
+      <w:r>
+        <w:rPr>
+          <w:rFonts w:ascii="Times New Roman" w:hAnsi="Times New Roman" w:cs="Times New Roman" w:hint="eastAsia"/>
+          <w:color w:val="0070C0"/>
+        </w:rPr>
+        <w:t>“计算标准偏差”小测试中的答案。）</w:t>
+      </w:r>
+    </w:p>
+    <w:p>
+      <w:pPr>
+        <w:rPr>
+          <w:rFonts w:ascii="Times New Roman" w:hAnsi="Times New Roman" w:cs="Times New Roman"/>
+        </w:rPr>
+      </w:pPr>
+    </w:p>
+    <w:p>
+      <w:pPr>
+        <w:rPr>
+          <w:rFonts w:ascii="Times New Roman" w:hAnsi="Times New Roman" w:cs="Times New Roman"/>
+        </w:rPr>
+      </w:pPr>
+      <w:r>
+        <w:rPr>
+          <w:rFonts w:ascii="Times New Roman" w:hAnsi="Times New Roman" w:cs="Times New Roman" w:hint="eastAsia"/>
+        </w:rPr>
+        <w:t>对于每个评估度量，说明</w:t>
+      </w:r>
+      <w:r>
+        <w:rPr>
+          <w:rFonts w:ascii="Times New Roman" w:hAnsi="Times New Roman" w:cs="Times New Roman" w:hint="eastAsia"/>
+        </w:rPr>
+        <w:t>你是否认为分析估计与经验变异是类似</w:t>
+      </w:r>
+      <w:r>
+        <w:rPr>
+          <w:rFonts w:ascii="Times New Roman" w:hAnsi="Times New Roman" w:cs="Times New Roman" w:hint="eastAsia"/>
+        </w:rPr>
+        <w:t>的</w:t>
+      </w:r>
+      <w:r>
+        <w:rPr>
+          <w:rFonts w:ascii="Times New Roman" w:hAnsi="Times New Roman" w:cs="Times New Roman" w:hint="eastAsia"/>
+        </w:rPr>
+        <w:t>，或者你是否期望它们是不同的（如果是这样，在时间允许的情况下将有必要</w:t>
+      </w:r>
+      <w:r>
+        <w:rPr>
+          <w:rFonts w:ascii="Times New Roman" w:hAnsi="Times New Roman" w:cs="Times New Roman" w:hint="eastAsia"/>
+        </w:rPr>
+        <w:t>进行</w:t>
+      </w:r>
+      <w:r>
+        <w:rPr>
+          <w:rFonts w:ascii="Times New Roman" w:hAnsi="Times New Roman" w:cs="Times New Roman" w:hint="eastAsia"/>
+        </w:rPr>
+        <w:t>经验估计</w:t>
+      </w:r>
       <w:bookmarkStart w:id="6" w:name="_GoBack"/>
       <w:bookmarkEnd w:id="6"/>
-    </w:p>
-    <w:p>
-      <w:pPr>
-        <w:rPr>
-          <w:rFonts w:ascii="Times New Roman" w:hAnsi="Times New Roman" w:cs="Times New Roman"/>
-          <w:color w:val="C00000"/>
-          <w:sz w:val="24"/>
-          <w:szCs w:val="24"/>
-        </w:rPr>
-      </w:pPr>
-    </w:p>
-    <w:p>
-      <w:pPr>
-        <w:rPr>
-          <w:rFonts w:ascii="Times New Roman" w:hAnsi="Times New Roman" w:cs="Times New Roman"/>
-          <w:color w:val="C00000"/>
-          <w:sz w:val="24"/>
-          <w:szCs w:val="24"/>
-        </w:rPr>
-      </w:pPr>
-      <w:r>
-        <w:rPr>
-          <w:rFonts w:ascii="Times New Roman" w:hAnsi="Times New Roman" w:cs="Times New Roman" w:hint="eastAsia"/>
-          <w:color w:val="C00000"/>
-          <w:sz w:val="24"/>
-          <w:szCs w:val="24"/>
-        </w:rPr>
-        <w:t>测量</w:t>
-      </w:r>
-      <w:r>
-        <w:rPr>
-          <w:rFonts w:ascii="Times New Roman" w:hAnsi="Times New Roman" w:cs="Times New Roman"/>
-          <w:color w:val="C00000"/>
-          <w:sz w:val="24"/>
-          <w:szCs w:val="24"/>
-        </w:rPr>
-        <w:t>标准偏差</w:t>
-      </w:r>
-    </w:p>
-    <w:p>
-      <w:pPr>
-        <w:rPr>
-          <w:rFonts w:ascii="Times New Roman" w:hAnsi="Times New Roman" w:cs="Times New Roman"/>
-          <w:color w:val="0070C0"/>
-        </w:rPr>
-      </w:pPr>
-      <w:r>
-        <w:rPr>
-          <w:rFonts w:ascii="Times New Roman" w:hAnsi="Times New Roman" w:cs="Times New Roman" w:hint="eastAsia"/>
-          <w:color w:val="0070C0"/>
-        </w:rPr>
-        <w:t>列出你的每个评估度量的标准偏差。（</w:t>
-      </w:r>
-      <w:r>
-        <w:rPr>
-          <w:rFonts w:ascii="Times New Roman" w:hAnsi="Times New Roman" w:cs="Times New Roman" w:hint="eastAsia"/>
-          <w:color w:val="0070C0"/>
-        </w:rPr>
-        <w:t>这些应</w:t>
-      </w:r>
-      <w:r>
-        <w:rPr>
-          <w:rFonts w:ascii="Times New Roman" w:hAnsi="Times New Roman" w:cs="Times New Roman" w:hint="eastAsia"/>
-          <w:color w:val="0070C0"/>
-        </w:rPr>
-        <w:t>是</w:t>
-      </w:r>
-      <w:r>
-        <w:rPr>
-          <w:rFonts w:ascii="Times New Roman" w:hAnsi="Times New Roman" w:cs="Times New Roman" w:hint="eastAsia"/>
-          <w:color w:val="0070C0"/>
-        </w:rPr>
-        <w:t>来自</w:t>
-      </w:r>
-      <w:r>
-        <w:rPr>
-          <w:rFonts w:ascii="Times New Roman" w:hAnsi="Times New Roman" w:cs="Times New Roman" w:hint="eastAsia"/>
-          <w:color w:val="0070C0"/>
-        </w:rPr>
-        <w:t>“计算标准偏差”小测试中的答案。）</w:t>
-      </w:r>
-    </w:p>
-    <w:p>
-      <w:pPr>
-        <w:rPr>
-          <w:rFonts w:ascii="Times New Roman" w:hAnsi="Times New Roman" w:cs="Times New Roman"/>
-        </w:rPr>
-      </w:pPr>
-    </w:p>
-    <w:p>
-      <w:pPr>
-        <w:rPr>
-          <w:rFonts w:ascii="Times New Roman" w:hAnsi="Times New Roman" w:cs="Times New Roman"/>
-        </w:rPr>
-      </w:pPr>
-      <w:r>
-        <w:rPr>
-          <w:rFonts w:ascii="Times New Roman" w:hAnsi="Times New Roman" w:cs="Times New Roman" w:hint="eastAsia"/>
-        </w:rPr>
-        <w:t>对于每个评估度量，说明</w:t>
-      </w:r>
-      <w:r>
-        <w:rPr>
-          <w:rFonts w:ascii="Times New Roman" w:hAnsi="Times New Roman" w:cs="Times New Roman" w:hint="eastAsia"/>
-        </w:rPr>
-        <w:t>你是否认为分析估计与经验变异是类似</w:t>
-      </w:r>
-      <w:r>
-        <w:rPr>
-          <w:rFonts w:ascii="Times New Roman" w:hAnsi="Times New Roman" w:cs="Times New Roman" w:hint="eastAsia"/>
-        </w:rPr>
-        <w:t>的</w:t>
-      </w:r>
-      <w:r>
-        <w:rPr>
-          <w:rFonts w:ascii="Times New Roman" w:hAnsi="Times New Roman" w:cs="Times New Roman" w:hint="eastAsia"/>
-        </w:rPr>
-        <w:t>，或者你是否期望它们是不同的（如果是这样，在时间允许的情况下将有必要</w:t>
-      </w:r>
-      <w:r>
-        <w:rPr>
-          <w:rFonts w:ascii="Times New Roman" w:hAnsi="Times New Roman" w:cs="Times New Roman" w:hint="eastAsia"/>
-        </w:rPr>
-        <w:t>进行</w:t>
-      </w:r>
-      <w:r>
-        <w:rPr>
-          <w:rFonts w:ascii="Times New Roman" w:hAnsi="Times New Roman" w:cs="Times New Roman" w:hint="eastAsia"/>
-        </w:rPr>
-        <w:t>经验估计</w:t>
-      </w:r>
       <w:r>
         <w:rPr>
           <w:rFonts w:ascii="Times New Roman" w:hAnsi="Times New Roman" w:cs="Times New Roman" w:hint="eastAsia"/>
@@ -1606,6 +1606,33 @@
     <w:rPr>
       <w:color w:val="0000FF" w:themeColor="hyperlink"/>
       <w:u w:val="single"/>
+    </w:rPr>
+  </w:style>
+  <w:style w:type="paragraph" w:styleId="a9">
+    <w:name w:val="Document Map"/>
+    <w:basedOn w:val="a"/>
+    <w:link w:val="aa"/>
+    <w:uiPriority w:val="99"/>
+    <w:semiHidden/>
+    <w:unhideWhenUsed/>
+    <w:rsid w:val="00E013D4"/>
+    <w:rPr>
+      <w:rFonts w:ascii="Heiti SC Light" w:eastAsia="Heiti SC Light"/>
+      <w:sz w:val="24"/>
+      <w:szCs w:val="24"/>
+    </w:rPr>
+  </w:style>
+  <w:style w:type="character" w:customStyle="1" w:styleId="aa">
+    <w:name w:val="文档结构图 字符"/>
+    <w:basedOn w:val="a0"/>
+    <w:link w:val="a9"/>
+    <w:uiPriority w:val="99"/>
+    <w:semiHidden/>
+    <w:rsid w:val="00E013D4"/>
+    <w:rPr>
+      <w:rFonts w:ascii="Heiti SC Light" w:eastAsia="Heiti SC Light"/>
+      <w:sz w:val="24"/>
+      <w:szCs w:val="24"/>
     </w:rPr>
   </w:style>
 </w:styles>

</xml_diff>